<commit_message>
Added adb installation to handover guide
</commit_message>
<xml_diff>
--- a/Handover_Guide.docx
+++ b/Handover_Guide.docx
@@ -304,7 +304,33 @@
     </w:p>
     <w:p>
       <w:pPr>
+        <w:pStyle w:val="ListParagraph"/>
+        <w:numPr>
+          <w:ilvl w:val="0"/>
+          <w:numId w:val="1"/>
+        </w:numPr>
+      </w:pPr>
+      <w:r>
+        <w:t xml:space="preserve">When testing on Android devices you may also need to install ADB: </w:t>
+      </w:r>
+      <w:hyperlink r:id="rId6" w:history="1">
+        <w:r>
+          <w:rPr>
+            <w:rStyle w:val="Hyperlink"/>
+          </w:rPr>
+          <w:t>https://www.xda-developers.com/install-adb-windows-macos-linux/</w:t>
+        </w:r>
+      </w:hyperlink>
+      <w:bookmarkStart w:id="0" w:name="_GoBack"/>
+      <w:bookmarkEnd w:id="0"/>
+    </w:p>
+    <w:p>
+      <w:pPr>
         <w:pStyle w:val="Heading1"/>
+        <w:numPr>
+          <w:ilvl w:val="0"/>
+          <w:numId w:val="1"/>
+        </w:numPr>
         <w:rPr>
           <w:rStyle w:val="HTMLCode"/>
           <w:rFonts w:asciiTheme="majorHAnsi" w:eastAsiaTheme="majorEastAsia" w:hAnsiTheme="majorHAnsi" w:cstheme="majorBidi"/>
@@ -378,10 +404,7 @@
         <w:pStyle w:val="Heading3"/>
       </w:pPr>
       <w:r>
-        <w:t>Docker</w:t>
-      </w:r>
-      <w:r>
-        <w:t>:</w:t>
+        <w:t>Docker:</w:t>
       </w:r>
     </w:p>
     <w:p>
@@ -466,15 +489,12 @@
         <w:t>Some tutorials and guides that we used throughout the project that you may find handy:</w:t>
       </w:r>
     </w:p>
-    <w:p>
-      <w:bookmarkStart w:id="0" w:name="_GoBack"/>
-      <w:bookmarkEnd w:id="0"/>
-    </w:p>
+    <w:p/>
     <w:p>
       <w:r>
         <w:t xml:space="preserve">React Native: </w:t>
       </w:r>
-      <w:hyperlink r:id="rId6" w:history="1">
+      <w:hyperlink r:id="rId7" w:history="1">
         <w:r>
           <w:rPr>
             <w:rStyle w:val="Hyperlink"/>
@@ -487,7 +507,7 @@
       <w:r>
         <w:t xml:space="preserve">React Navigation: </w:t>
       </w:r>
-      <w:hyperlink r:id="rId7" w:history="1">
+      <w:hyperlink r:id="rId8" w:history="1">
         <w:r>
           <w:rPr>
             <w:rStyle w:val="Hyperlink"/>
@@ -500,7 +520,7 @@
       <w:r>
         <w:t xml:space="preserve">Expo: </w:t>
       </w:r>
-      <w:hyperlink r:id="rId8" w:history="1">
+      <w:hyperlink r:id="rId9" w:history="1">
         <w:r>
           <w:rPr>
             <w:rStyle w:val="Hyperlink"/>
@@ -513,7 +533,7 @@
       <w:r>
         <w:t xml:space="preserve">MongoDB: </w:t>
       </w:r>
-      <w:hyperlink r:id="rId9" w:history="1">
+      <w:hyperlink r:id="rId10" w:history="1">
         <w:r>
           <w:rPr>
             <w:rStyle w:val="Hyperlink"/>
@@ -526,7 +546,7 @@
       <w:r>
         <w:t xml:space="preserve">Gitlab: </w:t>
       </w:r>
-      <w:hyperlink r:id="rId10" w:history="1">
+      <w:hyperlink r:id="rId11" w:history="1">
         <w:r>
           <w:rPr>
             <w:rStyle w:val="Hyperlink"/>
@@ -539,7 +559,7 @@
       <w:r>
         <w:t xml:space="preserve">GitHub: </w:t>
       </w:r>
-      <w:hyperlink r:id="rId11" w:history="1">
+      <w:hyperlink r:id="rId12" w:history="1">
         <w:r>
           <w:rPr>
             <w:rStyle w:val="Hyperlink"/>
@@ -552,7 +572,7 @@
       <w:r>
         <w:t xml:space="preserve">Firebase: </w:t>
       </w:r>
-      <w:hyperlink r:id="rId12" w:history="1">
+      <w:hyperlink r:id="rId13" w:history="1">
         <w:r>
           <w:rPr>
             <w:rStyle w:val="Hyperlink"/>
@@ -577,7 +597,7 @@
   <w:abstractNum w:abstractNumId="0" w15:restartNumberingAfterBreak="0">
     <w:nsid w:val="3D3C6683"/>
     <w:multiLevelType w:val="hybridMultilevel"/>
-    <w:tmpl w:val="F78A12AE"/>
+    <w:tmpl w:val="862E3266"/>
     <w:lvl w:ilvl="0" w:tplc="08090001">
       <w:start w:val="1"/>
       <w:numFmt w:val="bullet"/>

</xml_diff>

<commit_message>
Updated handover doc with new credentials
</commit_message>
<xml_diff>
--- a/Handover_Guide.docx
+++ b/Handover_Guide.docx
@@ -1,6 +1,6 @@
 
 <file path=word/document.xml><?xml version="1.0" encoding="utf-8"?>
-<w:document xmlns:wpc="http://schemas.microsoft.com/office/word/2010/wordprocessingCanvas" xmlns:cx="http://schemas.microsoft.com/office/drawing/2014/chartex" xmlns:cx1="http://schemas.microsoft.com/office/drawing/2015/9/8/chartex" xmlns:cx2="http://schemas.microsoft.com/office/drawing/2015/10/21/chartex" xmlns:cx3="http://schemas.microsoft.com/office/drawing/2016/5/9/chartex" xmlns:cx4="http://schemas.microsoft.com/office/drawing/2016/5/10/chartex" xmlns:cx5="http://schemas.microsoft.com/office/drawing/2016/5/11/chartex" xmlns:cx6="http://schemas.microsoft.com/office/drawing/2016/5/12/chartex" xmlns:cx7="http://schemas.microsoft.com/office/drawing/2016/5/13/chartex" xmlns:cx8="http://schemas.microsoft.com/office/drawing/2016/5/14/chartex" xmlns:mc="http://schemas.openxmlformats.org/markup-compatibility/2006" xmlns:aink="http://schemas.microsoft.com/office/drawing/2016/ink" xmlns:am3d="http://schemas.microsoft.com/office/drawing/2017/model3d" xmlns:o="urn:schemas-microsoft-com:office:office" xmlns:r="http://schemas.openxmlformats.org/officeDocument/2006/relationships" xmlns:m="http://schemas.openxmlformats.org/officeDocument/2006/math" xmlns:v="urn:schemas-microsoft-com:vml" xmlns:wp14="http://schemas.microsoft.com/office/word/2010/wordprocessingDrawing" xmlns:wp="http://schemas.openxmlformats.org/drawingml/2006/wordprocessingDrawing" xmlns:w10="urn:schemas-microsoft-com:office:word" xmlns:w="http://schemas.openxmlformats.org/wordprocessingml/2006/main" xmlns:w14="http://schemas.microsoft.com/office/word/2010/wordml" xmlns:w15="http://schemas.microsoft.com/office/word/2012/wordml" xmlns:w16cid="http://schemas.microsoft.com/office/word/2016/wordml/cid" xmlns:w16se="http://schemas.microsoft.com/office/word/2015/wordml/symex" xmlns:wpg="http://schemas.microsoft.com/office/word/2010/wordprocessingGroup" xmlns:wpi="http://schemas.microsoft.com/office/word/2010/wordprocessingInk" xmlns:wne="http://schemas.microsoft.com/office/word/2006/wordml" xmlns:wps="http://schemas.microsoft.com/office/word/2010/wordprocessingShape" mc:Ignorable="w14 w15 w16se w16cid wp14">
+<w:document xmlns:wpc="http://schemas.microsoft.com/office/word/2010/wordprocessingCanvas" xmlns:cx="http://schemas.microsoft.com/office/drawing/2014/chartex" xmlns:cx1="http://schemas.microsoft.com/office/drawing/2015/9/8/chartex" xmlns:cx2="http://schemas.microsoft.com/office/drawing/2015/10/21/chartex" xmlns:cx3="http://schemas.microsoft.com/office/drawing/2016/5/9/chartex" xmlns:cx4="http://schemas.microsoft.com/office/drawing/2016/5/10/chartex" xmlns:cx5="http://schemas.microsoft.com/office/drawing/2016/5/11/chartex" xmlns:cx6="http://schemas.microsoft.com/office/drawing/2016/5/12/chartex" xmlns:cx7="http://schemas.microsoft.com/office/drawing/2016/5/13/chartex" xmlns:cx8="http://schemas.microsoft.com/office/drawing/2016/5/14/chartex" xmlns:mc="http://schemas.openxmlformats.org/markup-compatibility/2006" xmlns:aink="http://schemas.microsoft.com/office/drawing/2016/ink" xmlns:am3d="http://schemas.microsoft.com/office/drawing/2017/model3d" xmlns:o="urn:schemas-microsoft-com:office:office" xmlns:r="http://schemas.openxmlformats.org/officeDocument/2006/relationships" xmlns:m="http://schemas.openxmlformats.org/officeDocument/2006/math" xmlns:v="urn:schemas-microsoft-com:vml" xmlns:wp14="http://schemas.microsoft.com/office/word/2010/wordprocessingDrawing" xmlns:wp="http://schemas.openxmlformats.org/drawingml/2006/wordprocessingDrawing" xmlns:w10="urn:schemas-microsoft-com:office:word" xmlns:w="http://schemas.openxmlformats.org/wordprocessingml/2006/main" xmlns:w14="http://schemas.microsoft.com/office/word/2010/wordml" xmlns:w15="http://schemas.microsoft.com/office/word/2012/wordml" xmlns:w16cex="http://schemas.microsoft.com/office/word/2018/wordml/cex" xmlns:w16cid="http://schemas.microsoft.com/office/word/2016/wordml/cid" xmlns:w16="http://schemas.microsoft.com/office/word/2018/wordml" xmlns:w16sdtdh="http://schemas.microsoft.com/office/word/2020/wordml/sdtdatahash" xmlns:w16se="http://schemas.microsoft.com/office/word/2015/wordml/symex" xmlns:wpg="http://schemas.microsoft.com/office/word/2010/wordprocessingGroup" xmlns:wpi="http://schemas.microsoft.com/office/word/2010/wordprocessingInk" xmlns:wne="http://schemas.microsoft.com/office/word/2006/wordml" xmlns:wps="http://schemas.microsoft.com/office/word/2010/wordprocessingShape" mc:Ignorable="w14 w15 w16se w16cid w16 w16cex w16sdtdh wp14">
   <w:body>
     <w:p>
       <w:pPr>
@@ -283,24 +283,24 @@
           <w:bdr w:val="none" w:sz="0" w:space="0" w:color="auto" w:frame="1"/>
         </w:rPr>
       </w:pPr>
+      <w:proofErr w:type="gramStart"/>
       <w:r>
         <w:rPr>
           <w:rStyle w:val="HTMLCode"/>
           <w:color w:val="000000"/>
           <w:bdr w:val="none" w:sz="0" w:space="0" w:color="auto" w:frame="1"/>
         </w:rPr>
-        <w:t xml:space="preserve">expo </w:t>
-      </w:r>
-      <w:proofErr w:type="gramStart"/>
+        <w:t>expo</w:t>
+      </w:r>
+      <w:proofErr w:type="gramEnd"/>
       <w:r>
         <w:rPr>
           <w:rStyle w:val="HTMLCode"/>
           <w:color w:val="000000"/>
           <w:bdr w:val="none" w:sz="0" w:space="0" w:color="auto" w:frame="1"/>
         </w:rPr>
-        <w:t>publish</w:t>
-      </w:r>
-      <w:proofErr w:type="gramEnd"/>
+        <w:t xml:space="preserve"> publish</w:t>
+      </w:r>
     </w:p>
     <w:p>
       <w:pPr>
@@ -321,8 +321,6 @@
           <w:t>https://www.xda-developers.com/install-adb-windows-macos-linux/</w:t>
         </w:r>
       </w:hyperlink>
-      <w:bookmarkStart w:id="0" w:name="_GoBack"/>
-      <w:bookmarkEnd w:id="0"/>
     </w:p>
     <w:p>
       <w:pPr>
@@ -373,28 +371,63 @@
       </w:r>
       <w:proofErr w:type="spellStart"/>
       <w:r>
-        <w:t>nutriplatter</w:t>
+        <w:t>nutripl</w:t>
+      </w:r>
+      <w:r>
+        <w:t>o</w:t>
+      </w:r>
+      <w:r>
+        <w:t>tter</w:t>
       </w:r>
       <w:proofErr w:type="spellEnd"/>
     </w:p>
     <w:p>
       <w:r>
-        <w:t xml:space="preserve">Password: </w:t>
-      </w:r>
-      <w:r>
-        <w:t>e2Q2ssPeAN*</w:t>
-      </w:r>
-      <w:proofErr w:type="gramStart"/>
-      <w:r>
-        <w:t>=)</w:t>
+        <w:t>Password:</w:t>
+      </w:r>
+      <w:r>
+        <w:t xml:space="preserve"> </w:t>
+      </w:r>
+      <w:r>
+        <w:t>jmn-wdp9PNQ3pjc@zjd</w:t>
+      </w:r>
+    </w:p>
+    <w:p/>
+    <w:p>
+      <w:pPr>
+        <w:pStyle w:val="Heading3"/>
+      </w:pPr>
+      <w:r>
+        <w:t>Gmail:</w:t>
+      </w:r>
+    </w:p>
+    <w:p>
+      <w:r>
+        <w:t xml:space="preserve">Username: </w:t>
+      </w:r>
+      <w:r>
+        <w:t>nutripl</w:t>
+      </w:r>
+      <w:r>
+        <w:t>o</w:t>
+      </w:r>
+      <w:r>
+        <w:t>tter</w:t>
+      </w:r>
+      <w:r>
+        <w:t>@gmail.com</w:t>
+      </w:r>
+    </w:p>
+    <w:p>
+      <w:r>
+        <w:t>Password:</w:t>
+      </w:r>
+      <w:r>
+        <w:t xml:space="preserve"> nwk4ncz*</w:t>
       </w:r>
       <w:proofErr w:type="spellStart"/>
       <w:r>
-        <w:t>mHp</w:t>
-      </w:r>
-      <w:proofErr w:type="gramEnd"/>
-      <w:r>
-        <w:t>@Z!uce,L</w:t>
+        <w:t>qdw_JBE_emh</w:t>
       </w:r>
       <w:proofErr w:type="spellEnd"/>
     </w:p>
@@ -593,7 +626,7 @@
 </file>
 
 <file path=word/numbering.xml><?xml version="1.0" encoding="utf-8"?>
-<w:numbering xmlns:wpc="http://schemas.microsoft.com/office/word/2010/wordprocessingCanvas" xmlns:cx="http://schemas.microsoft.com/office/drawing/2014/chartex" xmlns:cx1="http://schemas.microsoft.com/office/drawing/2015/9/8/chartex" xmlns:cx2="http://schemas.microsoft.com/office/drawing/2015/10/21/chartex" xmlns:cx3="http://schemas.microsoft.com/office/drawing/2016/5/9/chartex" xmlns:cx4="http://schemas.microsoft.com/office/drawing/2016/5/10/chartex" xmlns:cx5="http://schemas.microsoft.com/office/drawing/2016/5/11/chartex" xmlns:cx6="http://schemas.microsoft.com/office/drawing/2016/5/12/chartex" xmlns:cx7="http://schemas.microsoft.com/office/drawing/2016/5/13/chartex" xmlns:cx8="http://schemas.microsoft.com/office/drawing/2016/5/14/chartex" xmlns:mc="http://schemas.openxmlformats.org/markup-compatibility/2006" xmlns:aink="http://schemas.microsoft.com/office/drawing/2016/ink" xmlns:am3d="http://schemas.microsoft.com/office/drawing/2017/model3d" xmlns:o="urn:schemas-microsoft-com:office:office" xmlns:r="http://schemas.openxmlformats.org/officeDocument/2006/relationships" xmlns:m="http://schemas.openxmlformats.org/officeDocument/2006/math" xmlns:v="urn:schemas-microsoft-com:vml" xmlns:wp14="http://schemas.microsoft.com/office/word/2010/wordprocessingDrawing" xmlns:wp="http://schemas.openxmlformats.org/drawingml/2006/wordprocessingDrawing" xmlns:w10="urn:schemas-microsoft-com:office:word" xmlns:w="http://schemas.openxmlformats.org/wordprocessingml/2006/main" xmlns:w14="http://schemas.microsoft.com/office/word/2010/wordml" xmlns:w15="http://schemas.microsoft.com/office/word/2012/wordml" xmlns:w16cid="http://schemas.microsoft.com/office/word/2016/wordml/cid" xmlns:w16se="http://schemas.microsoft.com/office/word/2015/wordml/symex" xmlns:wpg="http://schemas.microsoft.com/office/word/2010/wordprocessingGroup" xmlns:wpi="http://schemas.microsoft.com/office/word/2010/wordprocessingInk" xmlns:wne="http://schemas.microsoft.com/office/word/2006/wordml" xmlns:wps="http://schemas.microsoft.com/office/word/2010/wordprocessingShape" mc:Ignorable="w14 w15 w16se w16cid wp14">
+<w:numbering xmlns:wpc="http://schemas.microsoft.com/office/word/2010/wordprocessingCanvas" xmlns:cx="http://schemas.microsoft.com/office/drawing/2014/chartex" xmlns:cx1="http://schemas.microsoft.com/office/drawing/2015/9/8/chartex" xmlns:cx2="http://schemas.microsoft.com/office/drawing/2015/10/21/chartex" xmlns:cx3="http://schemas.microsoft.com/office/drawing/2016/5/9/chartex" xmlns:cx4="http://schemas.microsoft.com/office/drawing/2016/5/10/chartex" xmlns:cx5="http://schemas.microsoft.com/office/drawing/2016/5/11/chartex" xmlns:cx6="http://schemas.microsoft.com/office/drawing/2016/5/12/chartex" xmlns:cx7="http://schemas.microsoft.com/office/drawing/2016/5/13/chartex" xmlns:cx8="http://schemas.microsoft.com/office/drawing/2016/5/14/chartex" xmlns:mc="http://schemas.openxmlformats.org/markup-compatibility/2006" xmlns:aink="http://schemas.microsoft.com/office/drawing/2016/ink" xmlns:am3d="http://schemas.microsoft.com/office/drawing/2017/model3d" xmlns:o="urn:schemas-microsoft-com:office:office" xmlns:r="http://schemas.openxmlformats.org/officeDocument/2006/relationships" xmlns:m="http://schemas.openxmlformats.org/officeDocument/2006/math" xmlns:v="urn:schemas-microsoft-com:vml" xmlns:wp14="http://schemas.microsoft.com/office/word/2010/wordprocessingDrawing" xmlns:wp="http://schemas.openxmlformats.org/drawingml/2006/wordprocessingDrawing" xmlns:w10="urn:schemas-microsoft-com:office:word" xmlns:w="http://schemas.openxmlformats.org/wordprocessingml/2006/main" xmlns:w14="http://schemas.microsoft.com/office/word/2010/wordml" xmlns:w15="http://schemas.microsoft.com/office/word/2012/wordml" xmlns:w16cex="http://schemas.microsoft.com/office/word/2018/wordml/cex" xmlns:w16cid="http://schemas.microsoft.com/office/word/2016/wordml/cid" xmlns:w16="http://schemas.microsoft.com/office/word/2018/wordml" xmlns:w16sdtdh="http://schemas.microsoft.com/office/word/2020/wordml/sdtdatahash" xmlns:w16se="http://schemas.microsoft.com/office/word/2015/wordml/symex" xmlns:wpg="http://schemas.microsoft.com/office/word/2010/wordprocessingGroup" xmlns:wpi="http://schemas.microsoft.com/office/word/2010/wordprocessingInk" xmlns:wne="http://schemas.microsoft.com/office/word/2006/wordml" xmlns:wps="http://schemas.microsoft.com/office/word/2010/wordprocessingShape" mc:Ignorable="w14 w15 w16se w16cid w16 w16cex w16sdtdh wp14">
   <w:abstractNum w:abstractNumId="0" w15:restartNumberingAfterBreak="0">
     <w:nsid w:val="3D3C6683"/>
     <w:multiLevelType w:val="hybridMultilevel"/>
@@ -714,7 +747,7 @@
 </file>
 
 <file path=word/styles.xml><?xml version="1.0" encoding="utf-8"?>
-<w:styles xmlns:mc="http://schemas.openxmlformats.org/markup-compatibility/2006" xmlns:r="http://schemas.openxmlformats.org/officeDocument/2006/relationships" xmlns:w="http://schemas.openxmlformats.org/wordprocessingml/2006/main" xmlns:w14="http://schemas.microsoft.com/office/word/2010/wordml" xmlns:w15="http://schemas.microsoft.com/office/word/2012/wordml" xmlns:w16cid="http://schemas.microsoft.com/office/word/2016/wordml/cid" xmlns:w16se="http://schemas.microsoft.com/office/word/2015/wordml/symex" mc:Ignorable="w14 w15 w16se w16cid">
+<w:styles xmlns:mc="http://schemas.openxmlformats.org/markup-compatibility/2006" xmlns:r="http://schemas.openxmlformats.org/officeDocument/2006/relationships" xmlns:w="http://schemas.openxmlformats.org/wordprocessingml/2006/main" xmlns:w14="http://schemas.microsoft.com/office/word/2010/wordml" xmlns:w15="http://schemas.microsoft.com/office/word/2012/wordml" xmlns:w16cex="http://schemas.microsoft.com/office/word/2018/wordml/cex" xmlns:w16cid="http://schemas.microsoft.com/office/word/2016/wordml/cid" xmlns:w16="http://schemas.microsoft.com/office/word/2018/wordml" xmlns:w16sdtdh="http://schemas.microsoft.com/office/word/2020/wordml/sdtdatahash" xmlns:w16se="http://schemas.microsoft.com/office/word/2015/wordml/symex" mc:Ignorable="w14 w15 w16se w16cid w16 w16cex w16sdtdh">
   <w:docDefaults>
     <w:rPrDefault>
       <w:rPr>
@@ -730,7 +763,7 @@
       </w:pPr>
     </w:pPrDefault>
   </w:docDefaults>
-  <w:latentStyles w:defLockedState="0" w:defUIPriority="99" w:defSemiHidden="0" w:defUnhideWhenUsed="0" w:defQFormat="0" w:count="375">
+  <w:latentStyles w:defLockedState="0" w:defUIPriority="99" w:defSemiHidden="0" w:defUnhideWhenUsed="0" w:defQFormat="0" w:count="376">
     <w:lsdException w:name="Normal" w:uiPriority="0" w:qFormat="1"/>
     <w:lsdException w:name="heading 1" w:uiPriority="9" w:qFormat="1"/>
     <w:lsdException w:name="heading 2" w:semiHidden="1" w:uiPriority="9" w:unhideWhenUsed="1" w:qFormat="1"/>
@@ -836,7 +869,6 @@
     <w:lsdException w:name="HTML Sample" w:semiHidden="1" w:unhideWhenUsed="1"/>
     <w:lsdException w:name="HTML Typewriter" w:semiHidden="1" w:unhideWhenUsed="1"/>
     <w:lsdException w:name="HTML Variable" w:semiHidden="1" w:unhideWhenUsed="1"/>
-    <w:lsdException w:name="Normal Table" w:semiHidden="1" w:unhideWhenUsed="1"/>
     <w:lsdException w:name="annotation subject" w:semiHidden="1" w:unhideWhenUsed="1"/>
     <w:lsdException w:name="No List" w:semiHidden="1" w:unhideWhenUsed="1"/>
     <w:lsdException w:name="Outline List 1" w:semiHidden="1" w:unhideWhenUsed="1"/>
@@ -883,10 +915,8 @@
     <w:lsdException w:name="Table Subtle 2" w:semiHidden="1" w:unhideWhenUsed="1"/>
     <w:lsdException w:name="Table Web 1" w:semiHidden="1" w:unhideWhenUsed="1"/>
     <w:lsdException w:name="Table Web 2" w:semiHidden="1" w:unhideWhenUsed="1"/>
-    <w:lsdException w:name="Table Web 3" w:semiHidden="1" w:unhideWhenUsed="1"/>
     <w:lsdException w:name="Balloon Text" w:semiHidden="1" w:unhideWhenUsed="1"/>
     <w:lsdException w:name="Table Grid" w:uiPriority="39"/>
-    <w:lsdException w:name="Table Theme" w:semiHidden="1" w:unhideWhenUsed="1"/>
     <w:lsdException w:name="Placeholder Text" w:semiHidden="1"/>
     <w:lsdException w:name="No Spacing" w:uiPriority="1" w:qFormat="1"/>
     <w:lsdException w:name="Light Shading" w:uiPriority="60"/>
@@ -1106,6 +1136,7 @@
     <w:lsdException w:name="Smart Hyperlink" w:semiHidden="1" w:unhideWhenUsed="1"/>
     <w:lsdException w:name="Hashtag" w:semiHidden="1" w:unhideWhenUsed="1"/>
     <w:lsdException w:name="Unresolved Mention" w:semiHidden="1" w:unhideWhenUsed="1"/>
+    <w:lsdException w:name="Smart Link" w:semiHidden="1" w:unhideWhenUsed="1"/>
   </w:latentStyles>
   <w:style w:type="paragraph" w:default="1" w:styleId="Normal">
     <w:name w:val="Normal"/>

</xml_diff>

<commit_message>
Updated guide + package.json to expo 39
</commit_message>
<xml_diff>
--- a/Handover_Guide.docx
+++ b/Handover_Guide.docx
@@ -155,6 +155,56 @@
         </w:numPr>
       </w:pPr>
       <w:r>
+        <w:t>Install yarn:</w:t>
+      </w:r>
+    </w:p>
+    <w:p>
+      <w:pPr>
+        <w:pStyle w:val="HTMLPreformatted"/>
+        <w:pBdr>
+          <w:top w:val="single" w:sz="6" w:space="18" w:color="ECECEC"/>
+          <w:left w:val="single" w:sz="6" w:space="18" w:color="ECECEC"/>
+          <w:bottom w:val="single" w:sz="6" w:space="18" w:color="ECECEC"/>
+          <w:right w:val="single" w:sz="6" w:space="18" w:color="ECECEC"/>
+        </w:pBdr>
+        <w:ind w:left="720"/>
+        <w:textAlignment w:val="baseline"/>
+        <w:rPr>
+          <w:rStyle w:val="HTMLCode"/>
+          <w:bdr w:val="none" w:sz="0" w:space="0" w:color="auto" w:frame="1"/>
+        </w:rPr>
+      </w:pPr>
+      <w:proofErr w:type="spellStart"/>
+      <w:r>
+        <w:rPr>
+          <w:rStyle w:val="HTMLCode"/>
+          <w:bdr w:val="none" w:sz="0" w:space="0" w:color="auto" w:frame="1"/>
+        </w:rPr>
+        <w:t>npm</w:t>
+      </w:r>
+      <w:proofErr w:type="spellEnd"/>
+      <w:r>
+        <w:rPr>
+          <w:rStyle w:val="HTMLCode"/>
+          <w:bdr w:val="none" w:sz="0" w:space="0" w:color="auto" w:frame="1"/>
+        </w:rPr>
+        <w:t xml:space="preserve"> install --global yarn</w:t>
+      </w:r>
+    </w:p>
+    <w:p>
+      <w:pPr>
+        <w:pStyle w:val="ListParagraph"/>
+      </w:pPr>
+    </w:p>
+    <w:p>
+      <w:pPr>
+        <w:pStyle w:val="ListParagraph"/>
+        <w:numPr>
+          <w:ilvl w:val="0"/>
+          <w:numId w:val="1"/>
+        </w:numPr>
+      </w:pPr>
+      <w:r>
         <w:t>Run the command:</w:t>
       </w:r>
     </w:p>
@@ -175,23 +225,13 @@
           <w:szCs w:val="24"/>
         </w:rPr>
       </w:pPr>
-      <w:proofErr w:type="spellStart"/>
       <w:r>
         <w:rPr>
           <w:rStyle w:val="HTMLCode"/>
           <w:color w:val="000000"/>
           <w:bdr w:val="none" w:sz="0" w:space="0" w:color="auto" w:frame="1"/>
         </w:rPr>
-        <w:t>npm</w:t>
-      </w:r>
-      <w:proofErr w:type="spellEnd"/>
-      <w:r>
-        <w:rPr>
-          <w:rStyle w:val="HTMLCode"/>
-          <w:color w:val="000000"/>
-          <w:bdr w:val="none" w:sz="0" w:space="0" w:color="auto" w:frame="1"/>
-        </w:rPr>
-        <w:t xml:space="preserve"> install</w:t>
+        <w:t>yarn</w:t>
       </w:r>
     </w:p>
     <w:p>

</xml_diff>